<commit_message>
fix for these fucks
</commit_message>
<xml_diff>
--- a/crypto/150/writeup/CictroHash.docx
+++ b/crypto/150/writeup/CictroHash.docx
@@ -450,7 +450,7 @@
       <w:r>
         <w:drawing>
           <wp:inline distT="0" distB="0" distL="0" distR="0">
-            <wp:extent cx="2118167" cy="210460"/>
+            <wp:extent cx="2118168" cy="210460"/>
             <wp:effectExtent l="0" t="0" r="0" b="0"/>
             <wp:docPr id="1073741829" name="officeArt object" descr="http://latex2png.com/output/latex_ab33367089c7d382b5c36303cba9bb9d.png"/>
             <wp:cNvGraphicFramePr/>
@@ -474,7 +474,7 @@
                   <pic:spPr>
                     <a:xfrm>
                       <a:off x="0" y="0"/>
-                      <a:ext cx="2118167" cy="210460"/>
+                      <a:ext cx="2118168" cy="210460"/>
                     </a:xfrm>
                     <a:prstGeom prst="rect">
                       <a:avLst/>
@@ -539,7 +539,7 @@
       <w:r>
         <w:drawing>
           <wp:inline distT="0" distB="0" distL="0" distR="0">
-            <wp:extent cx="2639030" cy="242476"/>
+            <wp:extent cx="2639031" cy="242476"/>
             <wp:effectExtent l="0" t="0" r="0" b="0"/>
             <wp:docPr id="1073741830" name="officeArt object" descr="http://latex2png.com/output/latex_08bbb5c42b0fa6600d5c89c14ae9466c.png"/>
             <wp:cNvGraphicFramePr/>
@@ -563,7 +563,7 @@
                   <pic:spPr>
                     <a:xfrm>
                       <a:off x="0" y="0"/>
-                      <a:ext cx="2639030" cy="242476"/>
+                      <a:ext cx="2639031" cy="242476"/>
                     </a:xfrm>
                     <a:prstGeom prst="rect">
                       <a:avLst/>
@@ -829,18 +829,18 @@
         <w:rPr>
           <w:rtl w:val="0"/>
         </w:rPr>
-        <w:t>CictroHash(HELLOWORLD) = 0x2a3e9123</w:t>
-      </w:r>
-    </w:p>
-    <w:p>
-      <w:pPr>
-        <w:pStyle w:val="Body A"/>
-      </w:pPr>
-      <w:r>
-        <w:rPr>
-          <w:rtl w:val="0"/>
-        </w:rPr>
-        <w:t>CictroHash(GOODBYEWORLD) = 0x91f1c05e</w:t>
+        <w:t>CictroHash(HELLOWORLD) = 0x91f1c05e</w:t>
+      </w:r>
+    </w:p>
+    <w:p>
+      <w:pPr>
+        <w:pStyle w:val="Body A"/>
+      </w:pPr>
+      <w:r>
+        <w:rPr>
+          <w:rtl w:val="0"/>
+        </w:rPr>
+        <w:t>CictroHash(GOODBYEWORLD) = 0x2a3e9123</w:t>
       </w:r>
     </w:p>
     <w:p>

</xml_diff>